<commit_message>
MENAMBAHAKAN KETERANGAN ANDORID VERSI 1.6 (DONUT) PADA TUGAS TKPPL PERTAMA
</commit_message>
<xml_diff>
--- a/Log Book.docx
+++ b/Log Book.docx
@@ -2046,16 +2046,7 @@
           <w:szCs w:val="20"/>
           <w:lang w:eastAsia="id-ID"/>
         </w:rPr>
-        <w:t xml:space="preserve"> </w:t>
-      </w:r>
-      <w:r>
-        <w:rPr>
-          <w:rFonts w:ascii="Courier New" w:eastAsia="Times New Roman" w:hAnsi="Courier New" w:cs="Courier New"/>
-          <w:sz w:val="20"/>
-          <w:szCs w:val="20"/>
-          <w:lang w:eastAsia="id-ID"/>
-        </w:rPr>
-        <w:t>Hari ini belum ada kendala.</w:t>
+        <w:t xml:space="preserve"> Hari ini belum ada kendala.</w:t>
       </w:r>
     </w:p>
     <w:p>
@@ -2112,7 +2103,7 @@
           <w:szCs w:val="20"/>
           <w:lang w:eastAsia="id-ID"/>
         </w:rPr>
-        <w:t>7</w:t>
+        <w:t>8</w:t>
       </w:r>
       <w:r>
         <w:rPr>
@@ -2520,16 +2511,7 @@
           <w:szCs w:val="20"/>
           <w:lang w:eastAsia="id-ID"/>
         </w:rPr>
-        <w:t xml:space="preserve"> Kemarin</w:t>
-      </w:r>
-      <w:r>
-        <w:rPr>
-          <w:rFonts w:ascii="Courier New" w:eastAsia="Times New Roman" w:hAnsi="Courier New" w:cs="Courier New"/>
-          <w:sz w:val="20"/>
-          <w:szCs w:val="20"/>
-          <w:lang w:eastAsia="id-ID"/>
-        </w:rPr>
-        <w:t xml:space="preserve"> saya memulai mendiskusikan topik yang akan dibahas dalam tugas proyek.</w:t>
+        <w:t xml:space="preserve"> Kemarin saya memulai mendiskusikan topik yang akan dibahas dalam tugas proyek.</w:t>
       </w:r>
     </w:p>
     <w:p>
@@ -2765,16 +2747,7 @@
           <w:szCs w:val="20"/>
           <w:lang w:eastAsia="id-ID"/>
         </w:rPr>
-        <w:t xml:space="preserve"> Kemarin</w:t>
-      </w:r>
-      <w:r>
-        <w:rPr>
-          <w:rFonts w:ascii="Courier New" w:eastAsia="Times New Roman" w:hAnsi="Courier New" w:cs="Courier New"/>
-          <w:sz w:val="20"/>
-          <w:szCs w:val="20"/>
-          <w:lang w:eastAsia="id-ID"/>
-        </w:rPr>
-        <w:t xml:space="preserve"> saya memulai mendiskusikan topik yang akan dibahas dalam tugas proyek.</w:t>
+        <w:t xml:space="preserve"> Kemarin saya memulai mendiskusikan topik yang akan dibahas dalam tugas proyek.</w:t>
       </w:r>
     </w:p>
     <w:p>
@@ -2966,7 +2939,7 @@
           <w:szCs w:val="20"/>
           <w:lang w:eastAsia="id-ID"/>
         </w:rPr>
-        <w:t>28</w:t>
+        <w:t>29</w:t>
       </w:r>
       <w:r>
         <w:rPr>
@@ -3126,7 +3099,7 @@
           <w:szCs w:val="20"/>
           <w:lang w:eastAsia="id-ID"/>
         </w:rPr>
-        <w:t>mendiskusikan topik tugas proyek.</w:t>
+        <w:t>menginstal bespoke, membuat trello, dan mengedit file jade dan memulai mencoba commit ke github.</w:t>
       </w:r>
     </w:p>
     <w:p>
@@ -3380,7 +3353,16 @@
           <w:szCs w:val="20"/>
           <w:lang w:eastAsia="id-ID"/>
         </w:rPr>
-        <w:t xml:space="preserve"> Hari kemarin saya mendiskusikan topik tugas proyek</w:t>
+        <w:t xml:space="preserve"> Hari kemarin saya </w:t>
+      </w:r>
+      <w:r>
+        <w:rPr>
+          <w:rFonts w:ascii="Courier New" w:eastAsia="Times New Roman" w:hAnsi="Courier New" w:cs="Courier New"/>
+          <w:sz w:val="20"/>
+          <w:szCs w:val="20"/>
+          <w:lang w:eastAsia="id-ID"/>
+        </w:rPr>
+        <w:t>menginstal bespoke dan trello.</w:t>
       </w:r>
     </w:p>
     <w:p>
@@ -3602,6 +3584,7 @@
           <w:tab w:val="left" w:pos="14656"/>
         </w:tabs>
         <w:spacing w:after="0" w:line="240" w:lineRule="auto"/>
+        <w:ind w:left="426" w:hanging="426"/>
         <w:rPr>
           <w:rFonts w:ascii="Courier New" w:eastAsia="Times New Roman" w:hAnsi="Courier New" w:cs="Courier New"/>
           <w:sz w:val="20"/>
@@ -3625,7 +3608,16 @@
           <w:szCs w:val="20"/>
           <w:lang w:eastAsia="id-ID"/>
         </w:rPr>
-        <w:t xml:space="preserve"> Hari kemarin saya mendiskusikan topik tugas proyek</w:t>
+        <w:t xml:space="preserve"> Hari kemarin saya </w:t>
+      </w:r>
+      <w:r>
+        <w:rPr>
+          <w:rFonts w:ascii="Courier New" w:eastAsia="Times New Roman" w:hAnsi="Courier New" w:cs="Courier New"/>
+          <w:sz w:val="20"/>
+          <w:szCs w:val="20"/>
+          <w:lang w:eastAsia="id-ID"/>
+        </w:rPr>
+        <w:t xml:space="preserve">menginstal menginstal bespoke dan membuat trello. </w:t>
       </w:r>
     </w:p>
     <w:p>
@@ -3692,9 +3684,1551 @@
           <w:lang w:eastAsia="id-ID"/>
         </w:rPr>
         <w:t>enambahkan keterangan android versi 3.0/3.1, android versi 4.0, android versi 4.1, android versi 4.4.</w:t>
+      </w:r>
+    </w:p>
+    <w:p>
+      <w:pPr>
+        <w:tabs>
+          <w:tab w:val="left" w:pos="916"/>
+          <w:tab w:val="left" w:pos="1832"/>
+          <w:tab w:val="left" w:pos="2748"/>
+          <w:tab w:val="left" w:pos="3664"/>
+          <w:tab w:val="left" w:pos="4580"/>
+          <w:tab w:val="left" w:pos="5496"/>
+          <w:tab w:val="left" w:pos="6412"/>
+          <w:tab w:val="left" w:pos="7328"/>
+          <w:tab w:val="left" w:pos="8244"/>
+          <w:tab w:val="left" w:pos="9160"/>
+          <w:tab w:val="left" w:pos="10076"/>
+          <w:tab w:val="left" w:pos="10992"/>
+          <w:tab w:val="left" w:pos="11908"/>
+          <w:tab w:val="left" w:pos="12824"/>
+          <w:tab w:val="left" w:pos="13740"/>
+          <w:tab w:val="left" w:pos="14656"/>
+        </w:tabs>
+        <w:spacing w:after="0" w:line="240" w:lineRule="auto"/>
+        <w:rPr>
+          <w:rFonts w:ascii="Courier New" w:eastAsia="Times New Roman" w:hAnsi="Courier New" w:cs="Courier New"/>
+          <w:sz w:val="20"/>
+          <w:szCs w:val="20"/>
+          <w:lang w:eastAsia="id-ID"/>
+        </w:rPr>
+      </w:pPr>
+      <w:r>
+        <w:rPr>
+          <w:rFonts w:ascii="Courier New" w:eastAsia="Times New Roman" w:hAnsi="Courier New" w:cs="Courier New"/>
+          <w:sz w:val="20"/>
+          <w:szCs w:val="20"/>
+          <w:lang w:eastAsia="id-ID"/>
+        </w:rPr>
+        <w:t>3.</w:t>
+      </w:r>
+      <w:r>
+        <w:rPr>
+          <w:rFonts w:ascii="Courier New" w:eastAsia="Times New Roman" w:hAnsi="Courier New" w:cs="Courier New"/>
+          <w:sz w:val="20"/>
+          <w:szCs w:val="20"/>
+          <w:lang w:eastAsia="id-ID"/>
+        </w:rPr>
+        <w:t xml:space="preserve"> Hari ini belum ada kendala.</w:t>
+      </w:r>
+    </w:p>
+    <w:p/>
+    <w:p>
+      <w:pPr>
+        <w:tabs>
+          <w:tab w:val="left" w:pos="916"/>
+          <w:tab w:val="left" w:pos="1832"/>
+          <w:tab w:val="left" w:pos="2748"/>
+          <w:tab w:val="left" w:pos="3664"/>
+          <w:tab w:val="left" w:pos="4580"/>
+          <w:tab w:val="left" w:pos="5496"/>
+          <w:tab w:val="left" w:pos="6412"/>
+          <w:tab w:val="left" w:pos="7328"/>
+          <w:tab w:val="left" w:pos="8244"/>
+          <w:tab w:val="left" w:pos="9160"/>
+          <w:tab w:val="left" w:pos="10076"/>
+          <w:tab w:val="left" w:pos="10992"/>
+          <w:tab w:val="left" w:pos="11908"/>
+          <w:tab w:val="left" w:pos="12824"/>
+          <w:tab w:val="left" w:pos="13740"/>
+          <w:tab w:val="left" w:pos="14656"/>
+        </w:tabs>
+        <w:spacing w:after="0" w:line="240" w:lineRule="auto"/>
+        <w:rPr>
+          <w:rFonts w:ascii="Courier New" w:eastAsia="Times New Roman" w:hAnsi="Courier New" w:cs="Courier New"/>
+          <w:sz w:val="20"/>
+          <w:szCs w:val="20"/>
+          <w:lang w:eastAsia="id-ID"/>
+        </w:rPr>
+      </w:pPr>
+      <w:r>
+        <w:rPr>
+          <w:rFonts w:ascii="Courier New" w:eastAsia="Times New Roman" w:hAnsi="Courier New" w:cs="Courier New"/>
+          <w:sz w:val="20"/>
+          <w:szCs w:val="20"/>
+          <w:lang w:eastAsia="id-ID"/>
+        </w:rPr>
+        <w:t>30</w:t>
+      </w:r>
+      <w:r>
+        <w:rPr>
+          <w:rFonts w:ascii="Courier New" w:eastAsia="Times New Roman" w:hAnsi="Courier New" w:cs="Courier New"/>
+          <w:sz w:val="20"/>
+          <w:szCs w:val="20"/>
+          <w:lang w:eastAsia="id-ID"/>
+        </w:rPr>
+        <w:t xml:space="preserve">/5 </w:t>
+      </w:r>
+    </w:p>
+    <w:p>
+      <w:pPr>
+        <w:tabs>
+          <w:tab w:val="left" w:pos="916"/>
+          <w:tab w:val="left" w:pos="1832"/>
+          <w:tab w:val="left" w:pos="2748"/>
+          <w:tab w:val="left" w:pos="3664"/>
+          <w:tab w:val="left" w:pos="4580"/>
+          <w:tab w:val="left" w:pos="5496"/>
+          <w:tab w:val="left" w:pos="6412"/>
+          <w:tab w:val="left" w:pos="7328"/>
+          <w:tab w:val="left" w:pos="8244"/>
+          <w:tab w:val="left" w:pos="9160"/>
+          <w:tab w:val="left" w:pos="10076"/>
+          <w:tab w:val="left" w:pos="10992"/>
+          <w:tab w:val="left" w:pos="11908"/>
+          <w:tab w:val="left" w:pos="12824"/>
+          <w:tab w:val="left" w:pos="13740"/>
+          <w:tab w:val="left" w:pos="14656"/>
+        </w:tabs>
+        <w:spacing w:after="0" w:line="240" w:lineRule="auto"/>
+        <w:rPr>
+          <w:rFonts w:ascii="Courier New" w:eastAsia="Times New Roman" w:hAnsi="Courier New" w:cs="Courier New"/>
+          <w:sz w:val="20"/>
+          <w:szCs w:val="20"/>
+          <w:lang w:eastAsia="id-ID"/>
+        </w:rPr>
+      </w:pPr>
+      <w:r>
+        <w:rPr>
+          <w:rFonts w:ascii="Courier New" w:eastAsia="Times New Roman" w:hAnsi="Courier New" w:cs="Courier New"/>
+          <w:sz w:val="20"/>
+          <w:szCs w:val="20"/>
+          <w:lang w:eastAsia="id-ID"/>
+        </w:rPr>
+        <w:t>Daily Scrum</w:t>
+      </w:r>
+    </w:p>
+    <w:p>
+      <w:pPr>
+        <w:tabs>
+          <w:tab w:val="left" w:pos="916"/>
+          <w:tab w:val="left" w:pos="1832"/>
+          <w:tab w:val="left" w:pos="2748"/>
+          <w:tab w:val="left" w:pos="3664"/>
+          <w:tab w:val="left" w:pos="4580"/>
+          <w:tab w:val="left" w:pos="5496"/>
+          <w:tab w:val="left" w:pos="6412"/>
+          <w:tab w:val="left" w:pos="7328"/>
+          <w:tab w:val="left" w:pos="8244"/>
+          <w:tab w:val="left" w:pos="9160"/>
+          <w:tab w:val="left" w:pos="10076"/>
+          <w:tab w:val="left" w:pos="10992"/>
+          <w:tab w:val="left" w:pos="11908"/>
+          <w:tab w:val="left" w:pos="12824"/>
+          <w:tab w:val="left" w:pos="13740"/>
+          <w:tab w:val="left" w:pos="14656"/>
+        </w:tabs>
+        <w:spacing w:after="0" w:line="240" w:lineRule="auto"/>
+        <w:rPr>
+          <w:rFonts w:ascii="Courier New" w:eastAsia="Times New Roman" w:hAnsi="Courier New" w:cs="Courier New"/>
+          <w:sz w:val="20"/>
+          <w:szCs w:val="20"/>
+          <w:lang w:eastAsia="id-ID"/>
+        </w:rPr>
+      </w:pPr>
+      <w:r>
+        <w:rPr>
+          <w:rFonts w:ascii="Courier New" w:eastAsia="Times New Roman" w:hAnsi="Courier New" w:cs="Courier New"/>
+          <w:sz w:val="20"/>
+          <w:szCs w:val="20"/>
+          <w:lang w:eastAsia="id-ID"/>
+        </w:rPr>
+        <w:t>(</w:t>
+      </w:r>
+      <w:r>
+        <w:rPr>
+          <w:rFonts w:ascii="Courier New" w:eastAsia="Times New Roman" w:hAnsi="Courier New" w:cs="Courier New"/>
+          <w:sz w:val="20"/>
+          <w:szCs w:val="20"/>
+          <w:lang w:eastAsia="id-ID"/>
+        </w:rPr>
+        <w:t>Julianus Efrata PeranginAngin</w:t>
+      </w:r>
+      <w:r>
+        <w:rPr>
+          <w:rFonts w:ascii="Courier New" w:eastAsia="Times New Roman" w:hAnsi="Courier New" w:cs="Courier New"/>
+          <w:sz w:val="20"/>
+          <w:szCs w:val="20"/>
+          <w:lang w:eastAsia="id-ID"/>
+        </w:rPr>
+        <w:t>):</w:t>
+      </w:r>
+    </w:p>
+    <w:p>
+      <w:pPr>
+        <w:tabs>
+          <w:tab w:val="left" w:pos="916"/>
+          <w:tab w:val="left" w:pos="1832"/>
+          <w:tab w:val="left" w:pos="2748"/>
+          <w:tab w:val="left" w:pos="3664"/>
+          <w:tab w:val="left" w:pos="4580"/>
+          <w:tab w:val="left" w:pos="5496"/>
+          <w:tab w:val="left" w:pos="6412"/>
+          <w:tab w:val="left" w:pos="7328"/>
+          <w:tab w:val="left" w:pos="8244"/>
+          <w:tab w:val="left" w:pos="9160"/>
+          <w:tab w:val="left" w:pos="10076"/>
+          <w:tab w:val="left" w:pos="10992"/>
+          <w:tab w:val="left" w:pos="11908"/>
+          <w:tab w:val="left" w:pos="12824"/>
+          <w:tab w:val="left" w:pos="13740"/>
+          <w:tab w:val="left" w:pos="14656"/>
+        </w:tabs>
+        <w:spacing w:after="0" w:line="240" w:lineRule="auto"/>
+        <w:ind w:left="426" w:hanging="426"/>
+        <w:rPr>
+          <w:rFonts w:ascii="Courier New" w:eastAsia="Times New Roman" w:hAnsi="Courier New" w:cs="Courier New"/>
+          <w:sz w:val="20"/>
+          <w:szCs w:val="20"/>
+          <w:lang w:eastAsia="id-ID"/>
+        </w:rPr>
+      </w:pPr>
+      <w:r>
+        <w:rPr>
+          <w:rFonts w:ascii="Courier New" w:eastAsia="Times New Roman" w:hAnsi="Courier New" w:cs="Courier New"/>
+          <w:sz w:val="20"/>
+          <w:szCs w:val="20"/>
+          <w:lang w:eastAsia="id-ID"/>
+        </w:rPr>
+        <w:t xml:space="preserve">1. Hari </w:t>
+      </w:r>
+      <w:r>
+        <w:rPr>
+          <w:rFonts w:ascii="Courier New" w:eastAsia="Times New Roman" w:hAnsi="Courier New" w:cs="Courier New"/>
+          <w:sz w:val="20"/>
+          <w:szCs w:val="20"/>
+          <w:lang w:eastAsia="id-ID"/>
+        </w:rPr>
+        <w:t>kemarin</w:t>
+      </w:r>
+      <w:r>
+        <w:rPr>
+          <w:rFonts w:ascii="Courier New" w:eastAsia="Times New Roman" w:hAnsi="Courier New" w:cs="Courier New"/>
+          <w:sz w:val="20"/>
+          <w:szCs w:val="20"/>
+          <w:lang w:eastAsia="id-ID"/>
+        </w:rPr>
+        <w:t xml:space="preserve"> saya mulai menambahkan sejarah tentang android, jenis-jenis android, keterangan andoroid versi 1.1 , keterangan android versi 1.5 dan commit ke github.</w:t>
+      </w:r>
+    </w:p>
+    <w:p>
+      <w:pPr>
+        <w:tabs>
+          <w:tab w:val="left" w:pos="916"/>
+          <w:tab w:val="left" w:pos="1832"/>
+          <w:tab w:val="left" w:pos="2748"/>
+          <w:tab w:val="left" w:pos="3664"/>
+          <w:tab w:val="left" w:pos="4580"/>
+          <w:tab w:val="left" w:pos="5496"/>
+          <w:tab w:val="left" w:pos="6412"/>
+          <w:tab w:val="left" w:pos="7328"/>
+          <w:tab w:val="left" w:pos="8244"/>
+          <w:tab w:val="left" w:pos="9160"/>
+          <w:tab w:val="left" w:pos="10076"/>
+          <w:tab w:val="left" w:pos="10992"/>
+          <w:tab w:val="left" w:pos="11908"/>
+          <w:tab w:val="left" w:pos="12824"/>
+          <w:tab w:val="left" w:pos="13740"/>
+          <w:tab w:val="left" w:pos="14656"/>
+        </w:tabs>
+        <w:spacing w:after="0" w:line="240" w:lineRule="auto"/>
+        <w:ind w:left="426" w:hanging="426"/>
+        <w:rPr>
+          <w:rFonts w:ascii="Courier New" w:eastAsia="Times New Roman" w:hAnsi="Courier New" w:cs="Courier New"/>
+          <w:sz w:val="20"/>
+          <w:szCs w:val="20"/>
+          <w:lang w:eastAsia="id-ID"/>
+        </w:rPr>
+      </w:pPr>
+      <w:r>
+        <w:rPr>
+          <w:rFonts w:ascii="Courier New" w:eastAsia="Times New Roman" w:hAnsi="Courier New" w:cs="Courier New"/>
+          <w:sz w:val="20"/>
+          <w:szCs w:val="20"/>
+          <w:lang w:eastAsia="id-ID"/>
+        </w:rPr>
+        <w:t xml:space="preserve">2. </w:t>
+      </w:r>
+      <w:r>
+        <w:rPr>
+          <w:rFonts w:ascii="Courier New" w:eastAsia="Times New Roman" w:hAnsi="Courier New" w:cs="Courier New"/>
+          <w:sz w:val="20"/>
+          <w:szCs w:val="20"/>
+          <w:lang w:eastAsia="id-ID"/>
+        </w:rPr>
+        <w:t>Hari ini saya menambahkan</w:t>
+      </w:r>
+      <w:r>
+        <w:rPr>
+          <w:rFonts w:ascii="Courier New" w:eastAsia="Times New Roman" w:hAnsi="Courier New" w:cs="Courier New"/>
+          <w:sz w:val="20"/>
+          <w:szCs w:val="20"/>
+          <w:lang w:eastAsia="id-ID"/>
+        </w:rPr>
+        <w:t xml:space="preserve"> __________________</w:t>
       </w:r>
       <w:bookmarkStart w:id="0" w:name="_GoBack"/>
       <w:bookmarkEnd w:id="0"/>
+    </w:p>
+    <w:p>
+      <w:pPr>
+        <w:tabs>
+          <w:tab w:val="left" w:pos="916"/>
+          <w:tab w:val="left" w:pos="1832"/>
+          <w:tab w:val="left" w:pos="2748"/>
+          <w:tab w:val="left" w:pos="3664"/>
+          <w:tab w:val="left" w:pos="4580"/>
+          <w:tab w:val="left" w:pos="5496"/>
+          <w:tab w:val="left" w:pos="6412"/>
+          <w:tab w:val="left" w:pos="7328"/>
+          <w:tab w:val="left" w:pos="8244"/>
+          <w:tab w:val="left" w:pos="9160"/>
+          <w:tab w:val="left" w:pos="10076"/>
+          <w:tab w:val="left" w:pos="10992"/>
+          <w:tab w:val="left" w:pos="11908"/>
+          <w:tab w:val="left" w:pos="12824"/>
+          <w:tab w:val="left" w:pos="13740"/>
+          <w:tab w:val="left" w:pos="14656"/>
+        </w:tabs>
+        <w:spacing w:after="0" w:line="240" w:lineRule="auto"/>
+        <w:rPr>
+          <w:rFonts w:ascii="Courier New" w:eastAsia="Times New Roman" w:hAnsi="Courier New" w:cs="Courier New"/>
+          <w:sz w:val="20"/>
+          <w:szCs w:val="20"/>
+          <w:lang w:eastAsia="id-ID"/>
+        </w:rPr>
+      </w:pPr>
+      <w:r>
+        <w:rPr>
+          <w:rFonts w:ascii="Courier New" w:eastAsia="Times New Roman" w:hAnsi="Courier New" w:cs="Courier New"/>
+          <w:sz w:val="20"/>
+          <w:szCs w:val="20"/>
+          <w:lang w:eastAsia="id-ID"/>
+        </w:rPr>
+        <w:t>3. Hari ini belum ada kendala.</w:t>
+      </w:r>
+    </w:p>
+    <w:p>
+      <w:pPr>
+        <w:tabs>
+          <w:tab w:val="left" w:pos="916"/>
+          <w:tab w:val="left" w:pos="1832"/>
+          <w:tab w:val="left" w:pos="2748"/>
+          <w:tab w:val="left" w:pos="3664"/>
+          <w:tab w:val="left" w:pos="4580"/>
+          <w:tab w:val="left" w:pos="5496"/>
+          <w:tab w:val="left" w:pos="6412"/>
+          <w:tab w:val="left" w:pos="7328"/>
+          <w:tab w:val="left" w:pos="8244"/>
+          <w:tab w:val="left" w:pos="9160"/>
+          <w:tab w:val="left" w:pos="10076"/>
+          <w:tab w:val="left" w:pos="10992"/>
+          <w:tab w:val="left" w:pos="11908"/>
+          <w:tab w:val="left" w:pos="12824"/>
+          <w:tab w:val="left" w:pos="13740"/>
+          <w:tab w:val="left" w:pos="14656"/>
+        </w:tabs>
+        <w:spacing w:after="0" w:line="240" w:lineRule="auto"/>
+        <w:rPr>
+          <w:rFonts w:ascii="Courier New" w:eastAsia="Times New Roman" w:hAnsi="Courier New" w:cs="Courier New"/>
+          <w:sz w:val="20"/>
+          <w:szCs w:val="20"/>
+          <w:lang w:eastAsia="id-ID"/>
+        </w:rPr>
+      </w:pPr>
+    </w:p>
+    <w:p>
+      <w:pPr>
+        <w:tabs>
+          <w:tab w:val="left" w:pos="916"/>
+          <w:tab w:val="left" w:pos="1832"/>
+          <w:tab w:val="left" w:pos="2748"/>
+          <w:tab w:val="left" w:pos="3664"/>
+          <w:tab w:val="left" w:pos="4580"/>
+          <w:tab w:val="left" w:pos="5496"/>
+          <w:tab w:val="left" w:pos="6412"/>
+          <w:tab w:val="left" w:pos="7328"/>
+          <w:tab w:val="left" w:pos="8244"/>
+          <w:tab w:val="left" w:pos="9160"/>
+          <w:tab w:val="left" w:pos="10076"/>
+          <w:tab w:val="left" w:pos="10992"/>
+          <w:tab w:val="left" w:pos="11908"/>
+          <w:tab w:val="left" w:pos="12824"/>
+          <w:tab w:val="left" w:pos="13740"/>
+          <w:tab w:val="left" w:pos="14656"/>
+        </w:tabs>
+        <w:spacing w:after="0" w:line="240" w:lineRule="auto"/>
+        <w:rPr>
+          <w:rFonts w:ascii="Courier New" w:eastAsia="Times New Roman" w:hAnsi="Courier New" w:cs="Courier New"/>
+          <w:sz w:val="20"/>
+          <w:szCs w:val="20"/>
+          <w:lang w:eastAsia="id-ID"/>
+        </w:rPr>
+      </w:pPr>
+      <w:r>
+        <w:rPr>
+          <w:rFonts w:ascii="Courier New" w:eastAsia="Times New Roman" w:hAnsi="Courier New" w:cs="Courier New"/>
+          <w:sz w:val="20"/>
+          <w:szCs w:val="20"/>
+          <w:lang w:eastAsia="id-ID"/>
+        </w:rPr>
+        <w:t>(</w:t>
+      </w:r>
+      <w:r>
+        <w:rPr>
+          <w:rFonts w:ascii="Courier New" w:eastAsia="Times New Roman" w:hAnsi="Courier New" w:cs="Courier New"/>
+          <w:sz w:val="20"/>
+          <w:szCs w:val="20"/>
+          <w:lang w:eastAsia="id-ID"/>
+        </w:rPr>
+        <w:t>Jojor Putri Marito Tobing</w:t>
+      </w:r>
+      <w:r>
+        <w:rPr>
+          <w:rFonts w:ascii="Courier New" w:eastAsia="Times New Roman" w:hAnsi="Courier New" w:cs="Courier New"/>
+          <w:sz w:val="20"/>
+          <w:szCs w:val="20"/>
+          <w:lang w:eastAsia="id-ID"/>
+        </w:rPr>
+        <w:t>):</w:t>
+      </w:r>
+    </w:p>
+    <w:p>
+      <w:pPr>
+        <w:tabs>
+          <w:tab w:val="left" w:pos="916"/>
+          <w:tab w:val="left" w:pos="1832"/>
+          <w:tab w:val="left" w:pos="2748"/>
+          <w:tab w:val="left" w:pos="3664"/>
+          <w:tab w:val="left" w:pos="4580"/>
+          <w:tab w:val="left" w:pos="5496"/>
+          <w:tab w:val="left" w:pos="6412"/>
+          <w:tab w:val="left" w:pos="7328"/>
+          <w:tab w:val="left" w:pos="8244"/>
+          <w:tab w:val="left" w:pos="9160"/>
+          <w:tab w:val="left" w:pos="10076"/>
+          <w:tab w:val="left" w:pos="10992"/>
+          <w:tab w:val="left" w:pos="11908"/>
+          <w:tab w:val="left" w:pos="12824"/>
+          <w:tab w:val="left" w:pos="13740"/>
+          <w:tab w:val="left" w:pos="14656"/>
+        </w:tabs>
+        <w:spacing w:after="0" w:line="240" w:lineRule="auto"/>
+        <w:ind w:left="426" w:hanging="426"/>
+        <w:rPr>
+          <w:rFonts w:ascii="Courier New" w:eastAsia="Times New Roman" w:hAnsi="Courier New" w:cs="Courier New"/>
+          <w:sz w:val="20"/>
+          <w:szCs w:val="20"/>
+          <w:lang w:eastAsia="id-ID"/>
+        </w:rPr>
+      </w:pPr>
+      <w:r>
+        <w:rPr>
+          <w:rFonts w:ascii="Courier New" w:eastAsia="Times New Roman" w:hAnsi="Courier New" w:cs="Courier New"/>
+          <w:sz w:val="20"/>
+          <w:szCs w:val="20"/>
+          <w:lang w:eastAsia="id-ID"/>
+        </w:rPr>
+        <w:t>1.</w:t>
+      </w:r>
+      <w:r>
+        <w:rPr>
+          <w:rFonts w:ascii="Courier New" w:eastAsia="Times New Roman" w:hAnsi="Courier New" w:cs="Courier New"/>
+          <w:sz w:val="20"/>
+          <w:szCs w:val="20"/>
+          <w:lang w:eastAsia="id-ID"/>
+        </w:rPr>
+        <w:t xml:space="preserve"> Hari </w:t>
+      </w:r>
+      <w:r>
+        <w:rPr>
+          <w:rFonts w:ascii="Courier New" w:eastAsia="Times New Roman" w:hAnsi="Courier New" w:cs="Courier New"/>
+          <w:sz w:val="20"/>
+          <w:szCs w:val="20"/>
+          <w:lang w:eastAsia="id-ID"/>
+        </w:rPr>
+        <w:t>kemarin</w:t>
+      </w:r>
+      <w:r>
+        <w:rPr>
+          <w:rFonts w:ascii="Courier New" w:eastAsia="Times New Roman" w:hAnsi="Courier New" w:cs="Courier New"/>
+          <w:sz w:val="20"/>
+          <w:szCs w:val="20"/>
+          <w:lang w:eastAsia="id-ID"/>
+        </w:rPr>
+        <w:t xml:space="preserve"> saya menambahkan keterangan android versi 1.6, android versi 2.0/2.1, android versi 2.2, dan android versi 2.3.</w:t>
+      </w:r>
+    </w:p>
+    <w:p>
+      <w:pPr>
+        <w:tabs>
+          <w:tab w:val="left" w:pos="916"/>
+          <w:tab w:val="left" w:pos="1832"/>
+          <w:tab w:val="left" w:pos="2748"/>
+          <w:tab w:val="left" w:pos="3664"/>
+          <w:tab w:val="left" w:pos="4580"/>
+          <w:tab w:val="left" w:pos="5496"/>
+          <w:tab w:val="left" w:pos="6412"/>
+          <w:tab w:val="left" w:pos="7328"/>
+          <w:tab w:val="left" w:pos="8244"/>
+          <w:tab w:val="left" w:pos="9160"/>
+          <w:tab w:val="left" w:pos="10076"/>
+          <w:tab w:val="left" w:pos="10992"/>
+          <w:tab w:val="left" w:pos="11908"/>
+          <w:tab w:val="left" w:pos="12824"/>
+          <w:tab w:val="left" w:pos="13740"/>
+          <w:tab w:val="left" w:pos="14656"/>
+        </w:tabs>
+        <w:spacing w:after="0" w:line="240" w:lineRule="auto"/>
+        <w:rPr>
+          <w:rFonts w:ascii="Courier New" w:eastAsia="Times New Roman" w:hAnsi="Courier New" w:cs="Courier New"/>
+          <w:sz w:val="20"/>
+          <w:szCs w:val="20"/>
+          <w:lang w:eastAsia="id-ID"/>
+        </w:rPr>
+      </w:pPr>
+      <w:r>
+        <w:rPr>
+          <w:rFonts w:ascii="Courier New" w:eastAsia="Times New Roman" w:hAnsi="Courier New" w:cs="Courier New"/>
+          <w:sz w:val="20"/>
+          <w:szCs w:val="20"/>
+          <w:lang w:eastAsia="id-ID"/>
+        </w:rPr>
+        <w:t>2.</w:t>
+      </w:r>
+      <w:r>
+        <w:rPr>
+          <w:rFonts w:ascii="Courier New" w:eastAsia="Times New Roman" w:hAnsi="Courier New" w:cs="Courier New"/>
+          <w:sz w:val="20"/>
+          <w:szCs w:val="20"/>
+          <w:lang w:eastAsia="id-ID"/>
+        </w:rPr>
+        <w:t xml:space="preserve"> </w:t>
+      </w:r>
+      <w:r>
+        <w:rPr>
+          <w:rFonts w:ascii="Courier New" w:eastAsia="Times New Roman" w:hAnsi="Courier New" w:cs="Courier New"/>
+          <w:sz w:val="20"/>
+          <w:szCs w:val="20"/>
+          <w:lang w:eastAsia="id-ID"/>
+        </w:rPr>
+        <w:t>Hari ini saya menambahkan</w:t>
+      </w:r>
+      <w:r>
+        <w:rPr>
+          <w:rFonts w:ascii="Courier New" w:eastAsia="Times New Roman" w:hAnsi="Courier New" w:cs="Courier New"/>
+          <w:sz w:val="20"/>
+          <w:szCs w:val="20"/>
+          <w:lang w:eastAsia="id-ID"/>
+        </w:rPr>
+        <w:t>__________________</w:t>
+      </w:r>
+    </w:p>
+    <w:p>
+      <w:pPr>
+        <w:tabs>
+          <w:tab w:val="left" w:pos="916"/>
+          <w:tab w:val="left" w:pos="1832"/>
+          <w:tab w:val="left" w:pos="2748"/>
+          <w:tab w:val="left" w:pos="3664"/>
+          <w:tab w:val="left" w:pos="4580"/>
+          <w:tab w:val="left" w:pos="5496"/>
+          <w:tab w:val="left" w:pos="6412"/>
+          <w:tab w:val="left" w:pos="7328"/>
+          <w:tab w:val="left" w:pos="8244"/>
+          <w:tab w:val="left" w:pos="9160"/>
+          <w:tab w:val="left" w:pos="10076"/>
+          <w:tab w:val="left" w:pos="10992"/>
+          <w:tab w:val="left" w:pos="11908"/>
+          <w:tab w:val="left" w:pos="12824"/>
+          <w:tab w:val="left" w:pos="13740"/>
+          <w:tab w:val="left" w:pos="14656"/>
+        </w:tabs>
+        <w:spacing w:after="0" w:line="240" w:lineRule="auto"/>
+        <w:rPr>
+          <w:rFonts w:ascii="Courier New" w:eastAsia="Times New Roman" w:hAnsi="Courier New" w:cs="Courier New"/>
+          <w:sz w:val="20"/>
+          <w:szCs w:val="20"/>
+          <w:lang w:eastAsia="id-ID"/>
+        </w:rPr>
+      </w:pPr>
+      <w:r>
+        <w:rPr>
+          <w:rFonts w:ascii="Courier New" w:eastAsia="Times New Roman" w:hAnsi="Courier New" w:cs="Courier New"/>
+          <w:sz w:val="20"/>
+          <w:szCs w:val="20"/>
+          <w:lang w:eastAsia="id-ID"/>
+        </w:rPr>
+        <w:t>3.</w:t>
+      </w:r>
+      <w:r>
+        <w:rPr>
+          <w:rFonts w:ascii="Courier New" w:eastAsia="Times New Roman" w:hAnsi="Courier New" w:cs="Courier New"/>
+          <w:sz w:val="20"/>
+          <w:szCs w:val="20"/>
+          <w:lang w:eastAsia="id-ID"/>
+        </w:rPr>
+        <w:t xml:space="preserve"> Hari ini belum ada kendala.</w:t>
+      </w:r>
+    </w:p>
+    <w:p>
+      <w:pPr>
+        <w:tabs>
+          <w:tab w:val="left" w:pos="916"/>
+          <w:tab w:val="left" w:pos="1832"/>
+          <w:tab w:val="left" w:pos="2748"/>
+          <w:tab w:val="left" w:pos="3664"/>
+          <w:tab w:val="left" w:pos="4580"/>
+          <w:tab w:val="left" w:pos="5496"/>
+          <w:tab w:val="left" w:pos="6412"/>
+          <w:tab w:val="left" w:pos="7328"/>
+          <w:tab w:val="left" w:pos="8244"/>
+          <w:tab w:val="left" w:pos="9160"/>
+          <w:tab w:val="left" w:pos="10076"/>
+          <w:tab w:val="left" w:pos="10992"/>
+          <w:tab w:val="left" w:pos="11908"/>
+          <w:tab w:val="left" w:pos="12824"/>
+          <w:tab w:val="left" w:pos="13740"/>
+          <w:tab w:val="left" w:pos="14656"/>
+        </w:tabs>
+        <w:spacing w:after="0" w:line="240" w:lineRule="auto"/>
+        <w:rPr>
+          <w:rFonts w:ascii="Courier New" w:eastAsia="Times New Roman" w:hAnsi="Courier New" w:cs="Courier New"/>
+          <w:sz w:val="20"/>
+          <w:szCs w:val="20"/>
+          <w:lang w:eastAsia="id-ID"/>
+        </w:rPr>
+      </w:pPr>
+    </w:p>
+    <w:p>
+      <w:pPr>
+        <w:tabs>
+          <w:tab w:val="left" w:pos="916"/>
+          <w:tab w:val="left" w:pos="1832"/>
+          <w:tab w:val="left" w:pos="2748"/>
+          <w:tab w:val="left" w:pos="3664"/>
+          <w:tab w:val="left" w:pos="4580"/>
+          <w:tab w:val="left" w:pos="5496"/>
+          <w:tab w:val="left" w:pos="6412"/>
+          <w:tab w:val="left" w:pos="7328"/>
+          <w:tab w:val="left" w:pos="8244"/>
+          <w:tab w:val="left" w:pos="9160"/>
+          <w:tab w:val="left" w:pos="10076"/>
+          <w:tab w:val="left" w:pos="10992"/>
+          <w:tab w:val="left" w:pos="11908"/>
+          <w:tab w:val="left" w:pos="12824"/>
+          <w:tab w:val="left" w:pos="13740"/>
+          <w:tab w:val="left" w:pos="14656"/>
+        </w:tabs>
+        <w:spacing w:after="0" w:line="240" w:lineRule="auto"/>
+        <w:rPr>
+          <w:rFonts w:ascii="Courier New" w:eastAsia="Times New Roman" w:hAnsi="Courier New" w:cs="Courier New"/>
+          <w:sz w:val="20"/>
+          <w:szCs w:val="20"/>
+          <w:lang w:eastAsia="id-ID"/>
+        </w:rPr>
+      </w:pPr>
+      <w:r>
+        <w:rPr>
+          <w:rFonts w:ascii="Courier New" w:eastAsia="Times New Roman" w:hAnsi="Courier New" w:cs="Courier New"/>
+          <w:sz w:val="20"/>
+          <w:szCs w:val="20"/>
+          <w:lang w:eastAsia="id-ID"/>
+        </w:rPr>
+        <w:t>(</w:t>
+      </w:r>
+      <w:r>
+        <w:rPr>
+          <w:rFonts w:ascii="Courier New" w:eastAsia="Times New Roman" w:hAnsi="Courier New" w:cs="Courier New"/>
+          <w:sz w:val="20"/>
+          <w:szCs w:val="20"/>
+          <w:lang w:eastAsia="id-ID"/>
+        </w:rPr>
+        <w:t>Christin Natalia Sibarani</w:t>
+      </w:r>
+      <w:r>
+        <w:rPr>
+          <w:rFonts w:ascii="Courier New" w:eastAsia="Times New Roman" w:hAnsi="Courier New" w:cs="Courier New"/>
+          <w:sz w:val="20"/>
+          <w:szCs w:val="20"/>
+          <w:lang w:eastAsia="id-ID"/>
+        </w:rPr>
+        <w:t>):</w:t>
+      </w:r>
+    </w:p>
+    <w:p>
+      <w:pPr>
+        <w:tabs>
+          <w:tab w:val="left" w:pos="916"/>
+          <w:tab w:val="left" w:pos="1832"/>
+          <w:tab w:val="left" w:pos="2748"/>
+          <w:tab w:val="left" w:pos="3664"/>
+          <w:tab w:val="left" w:pos="4580"/>
+          <w:tab w:val="left" w:pos="5496"/>
+          <w:tab w:val="left" w:pos="6412"/>
+          <w:tab w:val="left" w:pos="7328"/>
+          <w:tab w:val="left" w:pos="8244"/>
+          <w:tab w:val="left" w:pos="9160"/>
+          <w:tab w:val="left" w:pos="10076"/>
+          <w:tab w:val="left" w:pos="10992"/>
+          <w:tab w:val="left" w:pos="11908"/>
+          <w:tab w:val="left" w:pos="12824"/>
+          <w:tab w:val="left" w:pos="13740"/>
+          <w:tab w:val="left" w:pos="14656"/>
+        </w:tabs>
+        <w:spacing w:after="0" w:line="240" w:lineRule="auto"/>
+        <w:rPr>
+          <w:rFonts w:ascii="Courier New" w:eastAsia="Times New Roman" w:hAnsi="Courier New" w:cs="Courier New"/>
+          <w:sz w:val="20"/>
+          <w:szCs w:val="20"/>
+          <w:lang w:eastAsia="id-ID"/>
+        </w:rPr>
+      </w:pPr>
+      <w:r>
+        <w:rPr>
+          <w:rFonts w:ascii="Courier New" w:eastAsia="Times New Roman" w:hAnsi="Courier New" w:cs="Courier New"/>
+          <w:sz w:val="20"/>
+          <w:szCs w:val="20"/>
+          <w:lang w:eastAsia="id-ID"/>
+        </w:rPr>
+        <w:t>1.</w:t>
+      </w:r>
+      <w:r>
+        <w:rPr>
+          <w:rFonts w:ascii="Courier New" w:eastAsia="Times New Roman" w:hAnsi="Courier New" w:cs="Courier New"/>
+          <w:sz w:val="20"/>
+          <w:szCs w:val="20"/>
+          <w:lang w:eastAsia="id-ID"/>
+        </w:rPr>
+        <w:t xml:space="preserve"> Hari </w:t>
+      </w:r>
+      <w:r>
+        <w:rPr>
+          <w:rFonts w:ascii="Courier New" w:eastAsia="Times New Roman" w:hAnsi="Courier New" w:cs="Courier New"/>
+          <w:sz w:val="20"/>
+          <w:szCs w:val="20"/>
+          <w:lang w:eastAsia="id-ID"/>
+        </w:rPr>
+        <w:t>kemarin</w:t>
+      </w:r>
+      <w:r>
+        <w:rPr>
+          <w:rFonts w:ascii="Courier New" w:eastAsia="Times New Roman" w:hAnsi="Courier New" w:cs="Courier New"/>
+          <w:sz w:val="20"/>
+          <w:szCs w:val="20"/>
+          <w:lang w:eastAsia="id-ID"/>
+        </w:rPr>
+        <w:t xml:space="preserve"> saya menambahkan keterangan android versi 3.0/3.1, android versi 4.0, android versi 4.1, android versi 4.4.</w:t>
+      </w:r>
+    </w:p>
+    <w:p>
+      <w:pPr>
+        <w:tabs>
+          <w:tab w:val="left" w:pos="916"/>
+          <w:tab w:val="left" w:pos="1832"/>
+          <w:tab w:val="left" w:pos="2748"/>
+          <w:tab w:val="left" w:pos="3664"/>
+          <w:tab w:val="left" w:pos="4580"/>
+          <w:tab w:val="left" w:pos="5496"/>
+          <w:tab w:val="left" w:pos="6412"/>
+          <w:tab w:val="left" w:pos="7328"/>
+          <w:tab w:val="left" w:pos="8244"/>
+          <w:tab w:val="left" w:pos="9160"/>
+          <w:tab w:val="left" w:pos="10076"/>
+          <w:tab w:val="left" w:pos="10992"/>
+          <w:tab w:val="left" w:pos="11908"/>
+          <w:tab w:val="left" w:pos="12824"/>
+          <w:tab w:val="left" w:pos="13740"/>
+          <w:tab w:val="left" w:pos="14656"/>
+        </w:tabs>
+        <w:spacing w:after="0" w:line="240" w:lineRule="auto"/>
+        <w:ind w:left="426" w:hanging="426"/>
+        <w:rPr>
+          <w:rFonts w:ascii="Courier New" w:eastAsia="Times New Roman" w:hAnsi="Courier New" w:cs="Courier New"/>
+          <w:sz w:val="20"/>
+          <w:szCs w:val="20"/>
+          <w:lang w:eastAsia="id-ID"/>
+        </w:rPr>
+      </w:pPr>
+      <w:r>
+        <w:rPr>
+          <w:rFonts w:ascii="Courier New" w:eastAsia="Times New Roman" w:hAnsi="Courier New" w:cs="Courier New"/>
+          <w:sz w:val="20"/>
+          <w:szCs w:val="20"/>
+          <w:lang w:eastAsia="id-ID"/>
+        </w:rPr>
+        <w:t>2.</w:t>
+      </w:r>
+      <w:r>
+        <w:rPr>
+          <w:rFonts w:ascii="Courier New" w:eastAsia="Times New Roman" w:hAnsi="Courier New" w:cs="Courier New"/>
+          <w:sz w:val="20"/>
+          <w:szCs w:val="20"/>
+          <w:lang w:eastAsia="id-ID"/>
+        </w:rPr>
+        <w:t xml:space="preserve"> </w:t>
+      </w:r>
+      <w:r>
+        <w:rPr>
+          <w:rFonts w:ascii="Courier New" w:eastAsia="Times New Roman" w:hAnsi="Courier New" w:cs="Courier New"/>
+          <w:sz w:val="20"/>
+          <w:szCs w:val="20"/>
+          <w:lang w:eastAsia="id-ID"/>
+        </w:rPr>
+        <w:t>Hari ini saya menambahkan</w:t>
+      </w:r>
+      <w:r>
+        <w:rPr>
+          <w:rFonts w:ascii="Courier New" w:eastAsia="Times New Roman" w:hAnsi="Courier New" w:cs="Courier New"/>
+          <w:sz w:val="20"/>
+          <w:szCs w:val="20"/>
+          <w:lang w:eastAsia="id-ID"/>
+        </w:rPr>
+        <w:t xml:space="preserve"> ____________________</w:t>
+      </w:r>
+    </w:p>
+    <w:p>
+      <w:pPr>
+        <w:tabs>
+          <w:tab w:val="left" w:pos="916"/>
+          <w:tab w:val="left" w:pos="1832"/>
+          <w:tab w:val="left" w:pos="2748"/>
+          <w:tab w:val="left" w:pos="3664"/>
+          <w:tab w:val="left" w:pos="4580"/>
+          <w:tab w:val="left" w:pos="5496"/>
+          <w:tab w:val="left" w:pos="6412"/>
+          <w:tab w:val="left" w:pos="7328"/>
+          <w:tab w:val="left" w:pos="8244"/>
+          <w:tab w:val="left" w:pos="9160"/>
+          <w:tab w:val="left" w:pos="10076"/>
+          <w:tab w:val="left" w:pos="10992"/>
+          <w:tab w:val="left" w:pos="11908"/>
+          <w:tab w:val="left" w:pos="12824"/>
+          <w:tab w:val="left" w:pos="13740"/>
+          <w:tab w:val="left" w:pos="14656"/>
+        </w:tabs>
+        <w:spacing w:after="0" w:line="240" w:lineRule="auto"/>
+        <w:rPr>
+          <w:rFonts w:ascii="Courier New" w:eastAsia="Times New Roman" w:hAnsi="Courier New" w:cs="Courier New"/>
+          <w:sz w:val="20"/>
+          <w:szCs w:val="20"/>
+          <w:lang w:eastAsia="id-ID"/>
+        </w:rPr>
+      </w:pPr>
+      <w:r>
+        <w:rPr>
+          <w:rFonts w:ascii="Courier New" w:eastAsia="Times New Roman" w:hAnsi="Courier New" w:cs="Courier New"/>
+          <w:sz w:val="20"/>
+          <w:szCs w:val="20"/>
+          <w:lang w:eastAsia="id-ID"/>
+        </w:rPr>
+        <w:t>3.</w:t>
+      </w:r>
+      <w:r>
+        <w:rPr>
+          <w:rFonts w:ascii="Courier New" w:eastAsia="Times New Roman" w:hAnsi="Courier New" w:cs="Courier New"/>
+          <w:sz w:val="20"/>
+          <w:szCs w:val="20"/>
+          <w:lang w:eastAsia="id-ID"/>
+        </w:rPr>
+        <w:t xml:space="preserve"> Hari ini belum ada kendala.</w:t>
+      </w:r>
+    </w:p>
+    <w:p/>
+    <w:p>
+      <w:pPr>
+        <w:tabs>
+          <w:tab w:val="left" w:pos="916"/>
+          <w:tab w:val="left" w:pos="1832"/>
+          <w:tab w:val="left" w:pos="2748"/>
+          <w:tab w:val="left" w:pos="3664"/>
+          <w:tab w:val="left" w:pos="4580"/>
+          <w:tab w:val="left" w:pos="5496"/>
+          <w:tab w:val="left" w:pos="6412"/>
+          <w:tab w:val="left" w:pos="7328"/>
+          <w:tab w:val="left" w:pos="8244"/>
+          <w:tab w:val="left" w:pos="9160"/>
+          <w:tab w:val="left" w:pos="10076"/>
+          <w:tab w:val="left" w:pos="10992"/>
+          <w:tab w:val="left" w:pos="11908"/>
+          <w:tab w:val="left" w:pos="12824"/>
+          <w:tab w:val="left" w:pos="13740"/>
+          <w:tab w:val="left" w:pos="14656"/>
+        </w:tabs>
+        <w:spacing w:after="0" w:line="240" w:lineRule="auto"/>
+        <w:rPr>
+          <w:rFonts w:ascii="Courier New" w:eastAsia="Times New Roman" w:hAnsi="Courier New" w:cs="Courier New"/>
+          <w:sz w:val="20"/>
+          <w:szCs w:val="20"/>
+          <w:lang w:eastAsia="id-ID"/>
+        </w:rPr>
+      </w:pPr>
+      <w:r>
+        <w:rPr>
+          <w:rFonts w:ascii="Courier New" w:eastAsia="Times New Roman" w:hAnsi="Courier New" w:cs="Courier New"/>
+          <w:sz w:val="20"/>
+          <w:szCs w:val="20"/>
+          <w:lang w:eastAsia="id-ID"/>
+        </w:rPr>
+        <w:lastRenderedPageBreak/>
+        <w:t>31</w:t>
+      </w:r>
+      <w:r>
+        <w:rPr>
+          <w:rFonts w:ascii="Courier New" w:eastAsia="Times New Roman" w:hAnsi="Courier New" w:cs="Courier New"/>
+          <w:sz w:val="20"/>
+          <w:szCs w:val="20"/>
+          <w:lang w:eastAsia="id-ID"/>
+        </w:rPr>
+        <w:t xml:space="preserve">/5 </w:t>
+      </w:r>
+    </w:p>
+    <w:p>
+      <w:pPr>
+        <w:tabs>
+          <w:tab w:val="left" w:pos="916"/>
+          <w:tab w:val="left" w:pos="1832"/>
+          <w:tab w:val="left" w:pos="2748"/>
+          <w:tab w:val="left" w:pos="3664"/>
+          <w:tab w:val="left" w:pos="4580"/>
+          <w:tab w:val="left" w:pos="5496"/>
+          <w:tab w:val="left" w:pos="6412"/>
+          <w:tab w:val="left" w:pos="7328"/>
+          <w:tab w:val="left" w:pos="8244"/>
+          <w:tab w:val="left" w:pos="9160"/>
+          <w:tab w:val="left" w:pos="10076"/>
+          <w:tab w:val="left" w:pos="10992"/>
+          <w:tab w:val="left" w:pos="11908"/>
+          <w:tab w:val="left" w:pos="12824"/>
+          <w:tab w:val="left" w:pos="13740"/>
+          <w:tab w:val="left" w:pos="14656"/>
+        </w:tabs>
+        <w:spacing w:after="0" w:line="240" w:lineRule="auto"/>
+        <w:rPr>
+          <w:rFonts w:ascii="Courier New" w:eastAsia="Times New Roman" w:hAnsi="Courier New" w:cs="Courier New"/>
+          <w:sz w:val="20"/>
+          <w:szCs w:val="20"/>
+          <w:lang w:eastAsia="id-ID"/>
+        </w:rPr>
+      </w:pPr>
+      <w:r>
+        <w:rPr>
+          <w:rFonts w:ascii="Courier New" w:eastAsia="Times New Roman" w:hAnsi="Courier New" w:cs="Courier New"/>
+          <w:sz w:val="20"/>
+          <w:szCs w:val="20"/>
+          <w:lang w:eastAsia="id-ID"/>
+        </w:rPr>
+        <w:t>Daily Scrum</w:t>
+      </w:r>
+    </w:p>
+    <w:p>
+      <w:pPr>
+        <w:tabs>
+          <w:tab w:val="left" w:pos="916"/>
+          <w:tab w:val="left" w:pos="1832"/>
+          <w:tab w:val="left" w:pos="2748"/>
+          <w:tab w:val="left" w:pos="3664"/>
+          <w:tab w:val="left" w:pos="4580"/>
+          <w:tab w:val="left" w:pos="5496"/>
+          <w:tab w:val="left" w:pos="6412"/>
+          <w:tab w:val="left" w:pos="7328"/>
+          <w:tab w:val="left" w:pos="8244"/>
+          <w:tab w:val="left" w:pos="9160"/>
+          <w:tab w:val="left" w:pos="10076"/>
+          <w:tab w:val="left" w:pos="10992"/>
+          <w:tab w:val="left" w:pos="11908"/>
+          <w:tab w:val="left" w:pos="12824"/>
+          <w:tab w:val="left" w:pos="13740"/>
+          <w:tab w:val="left" w:pos="14656"/>
+        </w:tabs>
+        <w:spacing w:after="0" w:line="240" w:lineRule="auto"/>
+        <w:rPr>
+          <w:rFonts w:ascii="Courier New" w:eastAsia="Times New Roman" w:hAnsi="Courier New" w:cs="Courier New"/>
+          <w:sz w:val="20"/>
+          <w:szCs w:val="20"/>
+          <w:lang w:eastAsia="id-ID"/>
+        </w:rPr>
+      </w:pPr>
+      <w:r>
+        <w:rPr>
+          <w:rFonts w:ascii="Courier New" w:eastAsia="Times New Roman" w:hAnsi="Courier New" w:cs="Courier New"/>
+          <w:sz w:val="20"/>
+          <w:szCs w:val="20"/>
+          <w:lang w:eastAsia="id-ID"/>
+        </w:rPr>
+        <w:t>(</w:t>
+      </w:r>
+      <w:r>
+        <w:rPr>
+          <w:rFonts w:ascii="Courier New" w:eastAsia="Times New Roman" w:hAnsi="Courier New" w:cs="Courier New"/>
+          <w:sz w:val="20"/>
+          <w:szCs w:val="20"/>
+          <w:lang w:eastAsia="id-ID"/>
+        </w:rPr>
+        <w:t>Julianus Efrata PeranginAngin</w:t>
+      </w:r>
+      <w:r>
+        <w:rPr>
+          <w:rFonts w:ascii="Courier New" w:eastAsia="Times New Roman" w:hAnsi="Courier New" w:cs="Courier New"/>
+          <w:sz w:val="20"/>
+          <w:szCs w:val="20"/>
+          <w:lang w:eastAsia="id-ID"/>
+        </w:rPr>
+        <w:t>):</w:t>
+      </w:r>
+    </w:p>
+    <w:p>
+      <w:pPr>
+        <w:tabs>
+          <w:tab w:val="left" w:pos="916"/>
+          <w:tab w:val="left" w:pos="1832"/>
+          <w:tab w:val="left" w:pos="2748"/>
+          <w:tab w:val="left" w:pos="3664"/>
+          <w:tab w:val="left" w:pos="4580"/>
+          <w:tab w:val="left" w:pos="5496"/>
+          <w:tab w:val="left" w:pos="6412"/>
+          <w:tab w:val="left" w:pos="7328"/>
+          <w:tab w:val="left" w:pos="8244"/>
+          <w:tab w:val="left" w:pos="9160"/>
+          <w:tab w:val="left" w:pos="10076"/>
+          <w:tab w:val="left" w:pos="10992"/>
+          <w:tab w:val="left" w:pos="11908"/>
+          <w:tab w:val="left" w:pos="12824"/>
+          <w:tab w:val="left" w:pos="13740"/>
+          <w:tab w:val="left" w:pos="14656"/>
+        </w:tabs>
+        <w:spacing w:after="0" w:line="240" w:lineRule="auto"/>
+        <w:ind w:left="426" w:hanging="426"/>
+        <w:rPr>
+          <w:rFonts w:ascii="Courier New" w:eastAsia="Times New Roman" w:hAnsi="Courier New" w:cs="Courier New"/>
+          <w:sz w:val="20"/>
+          <w:szCs w:val="20"/>
+          <w:lang w:eastAsia="id-ID"/>
+        </w:rPr>
+      </w:pPr>
+      <w:r>
+        <w:rPr>
+          <w:rFonts w:ascii="Courier New" w:eastAsia="Times New Roman" w:hAnsi="Courier New" w:cs="Courier New"/>
+          <w:sz w:val="20"/>
+          <w:szCs w:val="20"/>
+          <w:lang w:eastAsia="id-ID"/>
+        </w:rPr>
+        <w:t>1. Hari kemarin saya mendiskusikan topik tugas proyek.</w:t>
+      </w:r>
+    </w:p>
+    <w:p>
+      <w:pPr>
+        <w:tabs>
+          <w:tab w:val="left" w:pos="916"/>
+          <w:tab w:val="left" w:pos="1832"/>
+          <w:tab w:val="left" w:pos="2748"/>
+          <w:tab w:val="left" w:pos="3664"/>
+          <w:tab w:val="left" w:pos="4580"/>
+          <w:tab w:val="left" w:pos="5496"/>
+          <w:tab w:val="left" w:pos="6412"/>
+          <w:tab w:val="left" w:pos="7328"/>
+          <w:tab w:val="left" w:pos="8244"/>
+          <w:tab w:val="left" w:pos="9160"/>
+          <w:tab w:val="left" w:pos="10076"/>
+          <w:tab w:val="left" w:pos="10992"/>
+          <w:tab w:val="left" w:pos="11908"/>
+          <w:tab w:val="left" w:pos="12824"/>
+          <w:tab w:val="left" w:pos="13740"/>
+          <w:tab w:val="left" w:pos="14656"/>
+        </w:tabs>
+        <w:spacing w:after="0" w:line="240" w:lineRule="auto"/>
+        <w:ind w:left="426" w:hanging="426"/>
+        <w:rPr>
+          <w:rFonts w:ascii="Courier New" w:eastAsia="Times New Roman" w:hAnsi="Courier New" w:cs="Courier New"/>
+          <w:sz w:val="20"/>
+          <w:szCs w:val="20"/>
+          <w:lang w:eastAsia="id-ID"/>
+        </w:rPr>
+      </w:pPr>
+      <w:r>
+        <w:rPr>
+          <w:rFonts w:ascii="Courier New" w:eastAsia="Times New Roman" w:hAnsi="Courier New" w:cs="Courier New"/>
+          <w:sz w:val="20"/>
+          <w:szCs w:val="20"/>
+          <w:lang w:eastAsia="id-ID"/>
+        </w:rPr>
+        <w:t>2. Hari ini saya mulai menambahkan sejarah tentang android, jenis-jenis android, keterangan andoroid versi 1.1 , keterangan android versi 1.5 dan commit ke github.</w:t>
+      </w:r>
+    </w:p>
+    <w:p>
+      <w:pPr>
+        <w:tabs>
+          <w:tab w:val="left" w:pos="916"/>
+          <w:tab w:val="left" w:pos="1832"/>
+          <w:tab w:val="left" w:pos="2748"/>
+          <w:tab w:val="left" w:pos="3664"/>
+          <w:tab w:val="left" w:pos="4580"/>
+          <w:tab w:val="left" w:pos="5496"/>
+          <w:tab w:val="left" w:pos="6412"/>
+          <w:tab w:val="left" w:pos="7328"/>
+          <w:tab w:val="left" w:pos="8244"/>
+          <w:tab w:val="left" w:pos="9160"/>
+          <w:tab w:val="left" w:pos="10076"/>
+          <w:tab w:val="left" w:pos="10992"/>
+          <w:tab w:val="left" w:pos="11908"/>
+          <w:tab w:val="left" w:pos="12824"/>
+          <w:tab w:val="left" w:pos="13740"/>
+          <w:tab w:val="left" w:pos="14656"/>
+        </w:tabs>
+        <w:spacing w:after="0" w:line="240" w:lineRule="auto"/>
+        <w:rPr>
+          <w:rFonts w:ascii="Courier New" w:eastAsia="Times New Roman" w:hAnsi="Courier New" w:cs="Courier New"/>
+          <w:sz w:val="20"/>
+          <w:szCs w:val="20"/>
+          <w:lang w:eastAsia="id-ID"/>
+        </w:rPr>
+      </w:pPr>
+      <w:r>
+        <w:rPr>
+          <w:rFonts w:ascii="Courier New" w:eastAsia="Times New Roman" w:hAnsi="Courier New" w:cs="Courier New"/>
+          <w:sz w:val="20"/>
+          <w:szCs w:val="20"/>
+          <w:lang w:eastAsia="id-ID"/>
+        </w:rPr>
+        <w:t>3. Hari ini belum ada kendala.</w:t>
+      </w:r>
+    </w:p>
+    <w:p>
+      <w:pPr>
+        <w:tabs>
+          <w:tab w:val="left" w:pos="916"/>
+          <w:tab w:val="left" w:pos="1832"/>
+          <w:tab w:val="left" w:pos="2748"/>
+          <w:tab w:val="left" w:pos="3664"/>
+          <w:tab w:val="left" w:pos="4580"/>
+          <w:tab w:val="left" w:pos="5496"/>
+          <w:tab w:val="left" w:pos="6412"/>
+          <w:tab w:val="left" w:pos="7328"/>
+          <w:tab w:val="left" w:pos="8244"/>
+          <w:tab w:val="left" w:pos="9160"/>
+          <w:tab w:val="left" w:pos="10076"/>
+          <w:tab w:val="left" w:pos="10992"/>
+          <w:tab w:val="left" w:pos="11908"/>
+          <w:tab w:val="left" w:pos="12824"/>
+          <w:tab w:val="left" w:pos="13740"/>
+          <w:tab w:val="left" w:pos="14656"/>
+        </w:tabs>
+        <w:spacing w:after="0" w:line="240" w:lineRule="auto"/>
+        <w:rPr>
+          <w:rFonts w:ascii="Courier New" w:eastAsia="Times New Roman" w:hAnsi="Courier New" w:cs="Courier New"/>
+          <w:sz w:val="20"/>
+          <w:szCs w:val="20"/>
+          <w:lang w:eastAsia="id-ID"/>
+        </w:rPr>
+      </w:pPr>
+    </w:p>
+    <w:p>
+      <w:pPr>
+        <w:tabs>
+          <w:tab w:val="left" w:pos="916"/>
+          <w:tab w:val="left" w:pos="1832"/>
+          <w:tab w:val="left" w:pos="2748"/>
+          <w:tab w:val="left" w:pos="3664"/>
+          <w:tab w:val="left" w:pos="4580"/>
+          <w:tab w:val="left" w:pos="5496"/>
+          <w:tab w:val="left" w:pos="6412"/>
+          <w:tab w:val="left" w:pos="7328"/>
+          <w:tab w:val="left" w:pos="8244"/>
+          <w:tab w:val="left" w:pos="9160"/>
+          <w:tab w:val="left" w:pos="10076"/>
+          <w:tab w:val="left" w:pos="10992"/>
+          <w:tab w:val="left" w:pos="11908"/>
+          <w:tab w:val="left" w:pos="12824"/>
+          <w:tab w:val="left" w:pos="13740"/>
+          <w:tab w:val="left" w:pos="14656"/>
+        </w:tabs>
+        <w:spacing w:after="0" w:line="240" w:lineRule="auto"/>
+        <w:rPr>
+          <w:rFonts w:ascii="Courier New" w:eastAsia="Times New Roman" w:hAnsi="Courier New" w:cs="Courier New"/>
+          <w:sz w:val="20"/>
+          <w:szCs w:val="20"/>
+          <w:lang w:eastAsia="id-ID"/>
+        </w:rPr>
+      </w:pPr>
+      <w:r>
+        <w:rPr>
+          <w:rFonts w:ascii="Courier New" w:eastAsia="Times New Roman" w:hAnsi="Courier New" w:cs="Courier New"/>
+          <w:sz w:val="20"/>
+          <w:szCs w:val="20"/>
+          <w:lang w:eastAsia="id-ID"/>
+        </w:rPr>
+        <w:t>(</w:t>
+      </w:r>
+      <w:r>
+        <w:rPr>
+          <w:rFonts w:ascii="Courier New" w:eastAsia="Times New Roman" w:hAnsi="Courier New" w:cs="Courier New"/>
+          <w:sz w:val="20"/>
+          <w:szCs w:val="20"/>
+          <w:lang w:eastAsia="id-ID"/>
+        </w:rPr>
+        <w:t>Jojor Putri Marito Tobing</w:t>
+      </w:r>
+      <w:r>
+        <w:rPr>
+          <w:rFonts w:ascii="Courier New" w:eastAsia="Times New Roman" w:hAnsi="Courier New" w:cs="Courier New"/>
+          <w:sz w:val="20"/>
+          <w:szCs w:val="20"/>
+          <w:lang w:eastAsia="id-ID"/>
+        </w:rPr>
+        <w:t>):</w:t>
+      </w:r>
+    </w:p>
+    <w:p>
+      <w:pPr>
+        <w:tabs>
+          <w:tab w:val="left" w:pos="916"/>
+          <w:tab w:val="left" w:pos="1832"/>
+          <w:tab w:val="left" w:pos="2748"/>
+          <w:tab w:val="left" w:pos="3664"/>
+          <w:tab w:val="left" w:pos="4580"/>
+          <w:tab w:val="left" w:pos="5496"/>
+          <w:tab w:val="left" w:pos="6412"/>
+          <w:tab w:val="left" w:pos="7328"/>
+          <w:tab w:val="left" w:pos="8244"/>
+          <w:tab w:val="left" w:pos="9160"/>
+          <w:tab w:val="left" w:pos="10076"/>
+          <w:tab w:val="left" w:pos="10992"/>
+          <w:tab w:val="left" w:pos="11908"/>
+          <w:tab w:val="left" w:pos="12824"/>
+          <w:tab w:val="left" w:pos="13740"/>
+          <w:tab w:val="left" w:pos="14656"/>
+        </w:tabs>
+        <w:spacing w:after="0" w:line="240" w:lineRule="auto"/>
+        <w:rPr>
+          <w:rFonts w:ascii="Courier New" w:eastAsia="Times New Roman" w:hAnsi="Courier New" w:cs="Courier New"/>
+          <w:sz w:val="20"/>
+          <w:szCs w:val="20"/>
+          <w:lang w:eastAsia="id-ID"/>
+        </w:rPr>
+      </w:pPr>
+      <w:r>
+        <w:rPr>
+          <w:rFonts w:ascii="Courier New" w:eastAsia="Times New Roman" w:hAnsi="Courier New" w:cs="Courier New"/>
+          <w:sz w:val="20"/>
+          <w:szCs w:val="20"/>
+          <w:lang w:eastAsia="id-ID"/>
+        </w:rPr>
+        <w:t>1.</w:t>
+      </w:r>
+      <w:r>
+        <w:rPr>
+          <w:rFonts w:ascii="Courier New" w:eastAsia="Times New Roman" w:hAnsi="Courier New" w:cs="Courier New"/>
+          <w:sz w:val="20"/>
+          <w:szCs w:val="20"/>
+          <w:lang w:eastAsia="id-ID"/>
+        </w:rPr>
+        <w:t xml:space="preserve"> Hari kemarin saya mendiskusikan topik tugas proyek</w:t>
+      </w:r>
+    </w:p>
+    <w:p>
+      <w:pPr>
+        <w:tabs>
+          <w:tab w:val="left" w:pos="916"/>
+          <w:tab w:val="left" w:pos="1832"/>
+          <w:tab w:val="left" w:pos="2748"/>
+          <w:tab w:val="left" w:pos="3664"/>
+          <w:tab w:val="left" w:pos="4580"/>
+          <w:tab w:val="left" w:pos="5496"/>
+          <w:tab w:val="left" w:pos="6412"/>
+          <w:tab w:val="left" w:pos="7328"/>
+          <w:tab w:val="left" w:pos="8244"/>
+          <w:tab w:val="left" w:pos="9160"/>
+          <w:tab w:val="left" w:pos="10076"/>
+          <w:tab w:val="left" w:pos="10992"/>
+          <w:tab w:val="left" w:pos="11908"/>
+          <w:tab w:val="left" w:pos="12824"/>
+          <w:tab w:val="left" w:pos="13740"/>
+          <w:tab w:val="left" w:pos="14656"/>
+        </w:tabs>
+        <w:spacing w:after="0" w:line="240" w:lineRule="auto"/>
+        <w:ind w:left="426" w:hanging="426"/>
+        <w:rPr>
+          <w:rFonts w:ascii="Courier New" w:eastAsia="Times New Roman" w:hAnsi="Courier New" w:cs="Courier New"/>
+          <w:sz w:val="20"/>
+          <w:szCs w:val="20"/>
+          <w:lang w:eastAsia="id-ID"/>
+        </w:rPr>
+      </w:pPr>
+      <w:r>
+        <w:rPr>
+          <w:rFonts w:ascii="Courier New" w:eastAsia="Times New Roman" w:hAnsi="Courier New" w:cs="Courier New"/>
+          <w:sz w:val="20"/>
+          <w:szCs w:val="20"/>
+          <w:lang w:eastAsia="id-ID"/>
+        </w:rPr>
+        <w:t>2.</w:t>
+      </w:r>
+      <w:r>
+        <w:rPr>
+          <w:rFonts w:ascii="Courier New" w:eastAsia="Times New Roman" w:hAnsi="Courier New" w:cs="Courier New"/>
+          <w:sz w:val="20"/>
+          <w:szCs w:val="20"/>
+          <w:lang w:eastAsia="id-ID"/>
+        </w:rPr>
+        <w:t xml:space="preserve"> Hari ini saya menambahkan keterangan android versi 1.6, android versi 2.0/2.1, android versi 2.2, dan android versi 2.3.</w:t>
+      </w:r>
+    </w:p>
+    <w:p>
+      <w:pPr>
+        <w:tabs>
+          <w:tab w:val="left" w:pos="916"/>
+          <w:tab w:val="left" w:pos="1832"/>
+          <w:tab w:val="left" w:pos="2748"/>
+          <w:tab w:val="left" w:pos="3664"/>
+          <w:tab w:val="left" w:pos="4580"/>
+          <w:tab w:val="left" w:pos="5496"/>
+          <w:tab w:val="left" w:pos="6412"/>
+          <w:tab w:val="left" w:pos="7328"/>
+          <w:tab w:val="left" w:pos="8244"/>
+          <w:tab w:val="left" w:pos="9160"/>
+          <w:tab w:val="left" w:pos="10076"/>
+          <w:tab w:val="left" w:pos="10992"/>
+          <w:tab w:val="left" w:pos="11908"/>
+          <w:tab w:val="left" w:pos="12824"/>
+          <w:tab w:val="left" w:pos="13740"/>
+          <w:tab w:val="left" w:pos="14656"/>
+        </w:tabs>
+        <w:spacing w:after="0" w:line="240" w:lineRule="auto"/>
+        <w:rPr>
+          <w:rFonts w:ascii="Courier New" w:eastAsia="Times New Roman" w:hAnsi="Courier New" w:cs="Courier New"/>
+          <w:sz w:val="20"/>
+          <w:szCs w:val="20"/>
+          <w:lang w:eastAsia="id-ID"/>
+        </w:rPr>
+      </w:pPr>
+      <w:r>
+        <w:rPr>
+          <w:rFonts w:ascii="Courier New" w:eastAsia="Times New Roman" w:hAnsi="Courier New" w:cs="Courier New"/>
+          <w:sz w:val="20"/>
+          <w:szCs w:val="20"/>
+          <w:lang w:eastAsia="id-ID"/>
+        </w:rPr>
+        <w:t>3.</w:t>
+      </w:r>
+      <w:r>
+        <w:rPr>
+          <w:rFonts w:ascii="Courier New" w:eastAsia="Times New Roman" w:hAnsi="Courier New" w:cs="Courier New"/>
+          <w:sz w:val="20"/>
+          <w:szCs w:val="20"/>
+          <w:lang w:eastAsia="id-ID"/>
+        </w:rPr>
+        <w:t xml:space="preserve"> Hari ini belum ada kendala.</w:t>
+      </w:r>
+    </w:p>
+    <w:p>
+      <w:pPr>
+        <w:tabs>
+          <w:tab w:val="left" w:pos="916"/>
+          <w:tab w:val="left" w:pos="1832"/>
+          <w:tab w:val="left" w:pos="2748"/>
+          <w:tab w:val="left" w:pos="3664"/>
+          <w:tab w:val="left" w:pos="4580"/>
+          <w:tab w:val="left" w:pos="5496"/>
+          <w:tab w:val="left" w:pos="6412"/>
+          <w:tab w:val="left" w:pos="7328"/>
+          <w:tab w:val="left" w:pos="8244"/>
+          <w:tab w:val="left" w:pos="9160"/>
+          <w:tab w:val="left" w:pos="10076"/>
+          <w:tab w:val="left" w:pos="10992"/>
+          <w:tab w:val="left" w:pos="11908"/>
+          <w:tab w:val="left" w:pos="12824"/>
+          <w:tab w:val="left" w:pos="13740"/>
+          <w:tab w:val="left" w:pos="14656"/>
+        </w:tabs>
+        <w:spacing w:after="0" w:line="240" w:lineRule="auto"/>
+        <w:rPr>
+          <w:rFonts w:ascii="Courier New" w:eastAsia="Times New Roman" w:hAnsi="Courier New" w:cs="Courier New"/>
+          <w:sz w:val="20"/>
+          <w:szCs w:val="20"/>
+          <w:lang w:eastAsia="id-ID"/>
+        </w:rPr>
+      </w:pPr>
+    </w:p>
+    <w:p>
+      <w:pPr>
+        <w:tabs>
+          <w:tab w:val="left" w:pos="916"/>
+          <w:tab w:val="left" w:pos="1832"/>
+          <w:tab w:val="left" w:pos="2748"/>
+          <w:tab w:val="left" w:pos="3664"/>
+          <w:tab w:val="left" w:pos="4580"/>
+          <w:tab w:val="left" w:pos="5496"/>
+          <w:tab w:val="left" w:pos="6412"/>
+          <w:tab w:val="left" w:pos="7328"/>
+          <w:tab w:val="left" w:pos="8244"/>
+          <w:tab w:val="left" w:pos="9160"/>
+          <w:tab w:val="left" w:pos="10076"/>
+          <w:tab w:val="left" w:pos="10992"/>
+          <w:tab w:val="left" w:pos="11908"/>
+          <w:tab w:val="left" w:pos="12824"/>
+          <w:tab w:val="left" w:pos="13740"/>
+          <w:tab w:val="left" w:pos="14656"/>
+        </w:tabs>
+        <w:spacing w:after="0" w:line="240" w:lineRule="auto"/>
+        <w:rPr>
+          <w:rFonts w:ascii="Courier New" w:eastAsia="Times New Roman" w:hAnsi="Courier New" w:cs="Courier New"/>
+          <w:sz w:val="20"/>
+          <w:szCs w:val="20"/>
+          <w:lang w:eastAsia="id-ID"/>
+        </w:rPr>
+      </w:pPr>
+      <w:r>
+        <w:rPr>
+          <w:rFonts w:ascii="Courier New" w:eastAsia="Times New Roman" w:hAnsi="Courier New" w:cs="Courier New"/>
+          <w:sz w:val="20"/>
+          <w:szCs w:val="20"/>
+          <w:lang w:eastAsia="id-ID"/>
+        </w:rPr>
+        <w:t>(</w:t>
+      </w:r>
+      <w:r>
+        <w:rPr>
+          <w:rFonts w:ascii="Courier New" w:eastAsia="Times New Roman" w:hAnsi="Courier New" w:cs="Courier New"/>
+          <w:sz w:val="20"/>
+          <w:szCs w:val="20"/>
+          <w:lang w:eastAsia="id-ID"/>
+        </w:rPr>
+        <w:t>Christin Natalia Sibarani</w:t>
+      </w:r>
+      <w:r>
+        <w:rPr>
+          <w:rFonts w:ascii="Courier New" w:eastAsia="Times New Roman" w:hAnsi="Courier New" w:cs="Courier New"/>
+          <w:sz w:val="20"/>
+          <w:szCs w:val="20"/>
+          <w:lang w:eastAsia="id-ID"/>
+        </w:rPr>
+        <w:t>):</w:t>
+      </w:r>
+    </w:p>
+    <w:p>
+      <w:pPr>
+        <w:tabs>
+          <w:tab w:val="left" w:pos="916"/>
+          <w:tab w:val="left" w:pos="1832"/>
+          <w:tab w:val="left" w:pos="2748"/>
+          <w:tab w:val="left" w:pos="3664"/>
+          <w:tab w:val="left" w:pos="4580"/>
+          <w:tab w:val="left" w:pos="5496"/>
+          <w:tab w:val="left" w:pos="6412"/>
+          <w:tab w:val="left" w:pos="7328"/>
+          <w:tab w:val="left" w:pos="8244"/>
+          <w:tab w:val="left" w:pos="9160"/>
+          <w:tab w:val="left" w:pos="10076"/>
+          <w:tab w:val="left" w:pos="10992"/>
+          <w:tab w:val="left" w:pos="11908"/>
+          <w:tab w:val="left" w:pos="12824"/>
+          <w:tab w:val="left" w:pos="13740"/>
+          <w:tab w:val="left" w:pos="14656"/>
+        </w:tabs>
+        <w:spacing w:after="0" w:line="240" w:lineRule="auto"/>
+        <w:rPr>
+          <w:rFonts w:ascii="Courier New" w:eastAsia="Times New Roman" w:hAnsi="Courier New" w:cs="Courier New"/>
+          <w:sz w:val="20"/>
+          <w:szCs w:val="20"/>
+          <w:lang w:eastAsia="id-ID"/>
+        </w:rPr>
+      </w:pPr>
+      <w:r>
+        <w:rPr>
+          <w:rFonts w:ascii="Courier New" w:eastAsia="Times New Roman" w:hAnsi="Courier New" w:cs="Courier New"/>
+          <w:sz w:val="20"/>
+          <w:szCs w:val="20"/>
+          <w:lang w:eastAsia="id-ID"/>
+        </w:rPr>
+        <w:t>1.</w:t>
+      </w:r>
+      <w:r>
+        <w:rPr>
+          <w:rFonts w:ascii="Courier New" w:eastAsia="Times New Roman" w:hAnsi="Courier New" w:cs="Courier New"/>
+          <w:sz w:val="20"/>
+          <w:szCs w:val="20"/>
+          <w:lang w:eastAsia="id-ID"/>
+        </w:rPr>
+        <w:t xml:space="preserve"> Hari kemarin saya mendiskusikan topik tugas proyek</w:t>
+      </w:r>
+    </w:p>
+    <w:p>
+      <w:pPr>
+        <w:tabs>
+          <w:tab w:val="left" w:pos="916"/>
+          <w:tab w:val="left" w:pos="1832"/>
+          <w:tab w:val="left" w:pos="2748"/>
+          <w:tab w:val="left" w:pos="3664"/>
+          <w:tab w:val="left" w:pos="4580"/>
+          <w:tab w:val="left" w:pos="5496"/>
+          <w:tab w:val="left" w:pos="6412"/>
+          <w:tab w:val="left" w:pos="7328"/>
+          <w:tab w:val="left" w:pos="8244"/>
+          <w:tab w:val="left" w:pos="9160"/>
+          <w:tab w:val="left" w:pos="10076"/>
+          <w:tab w:val="left" w:pos="10992"/>
+          <w:tab w:val="left" w:pos="11908"/>
+          <w:tab w:val="left" w:pos="12824"/>
+          <w:tab w:val="left" w:pos="13740"/>
+          <w:tab w:val="left" w:pos="14656"/>
+        </w:tabs>
+        <w:spacing w:after="0" w:line="240" w:lineRule="auto"/>
+        <w:ind w:left="426" w:hanging="426"/>
+        <w:rPr>
+          <w:rFonts w:ascii="Courier New" w:eastAsia="Times New Roman" w:hAnsi="Courier New" w:cs="Courier New"/>
+          <w:sz w:val="20"/>
+          <w:szCs w:val="20"/>
+          <w:lang w:eastAsia="id-ID"/>
+        </w:rPr>
+      </w:pPr>
+      <w:r>
+        <w:rPr>
+          <w:rFonts w:ascii="Courier New" w:eastAsia="Times New Roman" w:hAnsi="Courier New" w:cs="Courier New"/>
+          <w:sz w:val="20"/>
+          <w:szCs w:val="20"/>
+          <w:lang w:eastAsia="id-ID"/>
+        </w:rPr>
+        <w:t>2.</w:t>
+      </w:r>
+      <w:r>
+        <w:rPr>
+          <w:rFonts w:ascii="Courier New" w:eastAsia="Times New Roman" w:hAnsi="Courier New" w:cs="Courier New"/>
+          <w:sz w:val="20"/>
+          <w:szCs w:val="20"/>
+          <w:lang w:eastAsia="id-ID"/>
+        </w:rPr>
+        <w:t xml:space="preserve"> </w:t>
+      </w:r>
+      <w:r>
+        <w:rPr>
+          <w:rFonts w:ascii="Courier New" w:eastAsia="Times New Roman" w:hAnsi="Courier New" w:cs="Courier New"/>
+          <w:sz w:val="20"/>
+          <w:szCs w:val="20"/>
+          <w:lang w:eastAsia="id-ID"/>
+        </w:rPr>
+        <w:t>Hari ini saya menambahkan keterangan android versi 3.0/3.1, android versi 4.0, android versi 4.1, android versi 4.4.</w:t>
+      </w:r>
     </w:p>
     <w:p>
       <w:pPr>

</xml_diff>